<commit_message>
biop data added, rmarkdown doc edited
</commit_message>
<xml_diff>
--- a/RU_draft.docx
+++ b/RU_draft.docx
@@ -1,6 +1,6 @@
 
 <file path=word/document.xml><?xml version="1.0" encoding="utf-8"?>
-<w:document xmlns:wpc="http://schemas.microsoft.com/office/word/2010/wordprocessingCanvas" xmlns:mc="http://schemas.openxmlformats.org/markup-compatibility/2006" xmlns:o="urn:schemas-microsoft-com:office:office" xmlns:r="http://schemas.openxmlformats.org/officeDocument/2006/relationships" xmlns:m="http://schemas.openxmlformats.org/officeDocument/2006/math" xmlns:v="urn:schemas-microsoft-com:vml" xmlns:wp14="http://schemas.microsoft.com/office/word/2010/wordprocessingDrawing" xmlns:wp="http://schemas.openxmlformats.org/drawingml/2006/wordprocessingDrawing" xmlns:w10="urn:schemas-microsoft-com:office:word" xmlns:w="http://schemas.openxmlformats.org/wordprocessingml/2006/main" xmlns:w14="http://schemas.microsoft.com/office/word/2010/wordml" xmlns:w15="http://schemas.microsoft.com/office/word/2012/wordml" xmlns:wpg="http://schemas.microsoft.com/office/word/2010/wordprocessingGroup" xmlns:wpi="http://schemas.microsoft.com/office/word/2010/wordprocessingInk" xmlns:wne="http://schemas.microsoft.com/office/word/2006/wordml" xmlns:wps="http://schemas.microsoft.com/office/word/2010/wordprocessingShape" mc:Ignorable="w14 w15 wp14">
+<w:document xmlns:wpc="http://schemas.microsoft.com/office/word/2010/wordprocessingCanvas" xmlns:cx="http://schemas.microsoft.com/office/drawing/2014/chartex" xmlns:cx1="http://schemas.microsoft.com/office/drawing/2015/9/8/chartex" xmlns:cx2="http://schemas.microsoft.com/office/drawing/2015/10/21/chartex" xmlns:cx3="http://schemas.microsoft.com/office/drawing/2016/5/9/chartex" xmlns:cx4="http://schemas.microsoft.com/office/drawing/2016/5/10/chartex" xmlns:cx5="http://schemas.microsoft.com/office/drawing/2016/5/11/chartex" xmlns:mc="http://schemas.openxmlformats.org/markup-compatibility/2006" xmlns:o="urn:schemas-microsoft-com:office:office" xmlns:r="http://schemas.openxmlformats.org/officeDocument/2006/relationships" xmlns:m="http://schemas.openxmlformats.org/officeDocument/2006/math" xmlns:v="urn:schemas-microsoft-com:vml" xmlns:wp14="http://schemas.microsoft.com/office/word/2010/wordprocessingDrawing" xmlns:wp="http://schemas.openxmlformats.org/drawingml/2006/wordprocessingDrawing" xmlns:w10="urn:schemas-microsoft-com:office:word" xmlns:w="http://schemas.openxmlformats.org/wordprocessingml/2006/main" xmlns:w14="http://schemas.microsoft.com/office/word/2010/wordml" xmlns:w15="http://schemas.microsoft.com/office/word/2012/wordml" xmlns:w16se="http://schemas.microsoft.com/office/word/2015/wordml/symex" xmlns:wpg="http://schemas.microsoft.com/office/word/2010/wordprocessingGroup" xmlns:wpi="http://schemas.microsoft.com/office/word/2010/wordprocessingInk" xmlns:wne="http://schemas.microsoft.com/office/word/2006/wordml" xmlns:wps="http://schemas.microsoft.com/office/word/2010/wordprocessingShape" mc:Ignorable="w14 w15 w16se wp14">
   <w:body>
     <w:p>
       <w:pPr>
@@ -38,21 +38,65 @@
       <w:r>
         <w:t>, Katherine Stover</w:t>
       </w:r>
-      <w:bookmarkStart w:id="0" w:name="_GoBack"/>
+    </w:p>
+    <w:p>
+      <w:pPr>
+        <w:pStyle w:val="Date"/>
+      </w:pPr>
+      <w:r>
+        <w:t xml:space="preserve">December </w:t>
+      </w:r>
+      <w:r>
+        <w:t>1</w:t>
+      </w:r>
+      <w:r>
+        <w:t>5, 2016</w:t>
+      </w:r>
+    </w:p>
+    <w:p>
+      <w:pPr>
+        <w:pStyle w:val="Heading2"/>
+        <w:rPr>
+          <w:color w:val="auto"/>
+        </w:rPr>
+      </w:pPr>
+      <w:bookmarkStart w:id="0" w:name="introduction"/>
       <w:bookmarkEnd w:id="0"/>
-    </w:p>
-    <w:p>
-      <w:pPr>
-        <w:pStyle w:val="Date"/>
-      </w:pPr>
-      <w:r>
-        <w:t xml:space="preserve">December </w:t>
-      </w:r>
-      <w:r>
-        <w:t>1</w:t>
-      </w:r>
-      <w:r>
-        <w:t>5, 2016</w:t>
+      <w:r>
+        <w:rPr>
+          <w:color w:val="auto"/>
+        </w:rPr>
+        <w:t>Introduction</w:t>
+      </w:r>
+    </w:p>
+    <w:p>
+      <w:pPr>
+        <w:pStyle w:val="FirstParagraph"/>
+      </w:pPr>
+      <w:r>
+        <w:t>The vast majority of species listed as Threatened or Endangered under the U.S. Endangered Species Act (ESA) are not yet recovered. The threats facing these species are increasingly diverse, and the agencies responsible for their recovery are challenged with limited budgets that do not match the growing number of listed species. A critical mission for advancing endangered species conservation is to identify and develop ESA implementation methods that can both improve efficiency and efficacy of species recovery. To this end, the designation of species recovery units is a potentially underused resource.</w:t>
+      </w:r>
+    </w:p>
+    <w:p>
+      <w:pPr>
+        <w:pStyle w:val="BodyText"/>
+      </w:pPr>
+      <w:r>
+        <w:t xml:space="preserve">Recovery units were defined in the </w:t>
+      </w:r>
+      <w:r>
+        <w:t xml:space="preserve">2004 </w:t>
+      </w:r>
+      <w:r>
+        <w:t>National Marine Fisheries Service Threatened and Endangered Species Recovery Planning Guidance document as "a special unit of the listed entity that is geographically or otherwise identifiable, and is essential to the recovery of the entire listed entity." Analysis of whether federal actions may jeopardize the continued existence of a listed species during section 7 consultations can be performed at the recovery unit level. Additionally, recovery actions and criteria may differ among recovery units, potentially allowing for more targeted and efficient recovery planning. Finally, because recovery units can be delineated according to a wide range of factors - genetic diversity, developmental stages, and ecosystem diversity - they provide an adaptable framework for a wide range of taxa. Taken together, recovery units provide a tool that could be used both for more flexible and, when necessary, more stringent limits on adverse effects.</w:t>
+      </w:r>
+    </w:p>
+    <w:p>
+      <w:pPr>
+        <w:pStyle w:val="BodyText"/>
+      </w:pPr>
+      <w:r>
+        <w:t>Recovery units are a particularly appealing tool, because they already exists within the current ESA framework. Currently, only 32 out of 1364 species with recovery plans have recovery units defined, and 491 listed species do not have recovery plans finalized. Thus, recovery units present a practical and immediate opportunity to improve endangered species conservation and recovery. The goal of this paper was to understand what has guided the agencies current use of recovery units, and evaluate their utility for recovering endangered species. Our first objective was to quantify patterns of recovery unit designation. Our second objective was to assess how recovery units are used in ESA implementation during recovery planning and section 7 consultation. Finally, we assess whether species with recovery units show greater evidence of recovery than those without units designated.</w:t>
       </w:r>
     </w:p>
     <w:p>
@@ -62,54 +106,8 @@
           <w:color w:val="auto"/>
         </w:rPr>
       </w:pPr>
-      <w:bookmarkStart w:id="1" w:name="introduction"/>
+      <w:bookmarkStart w:id="1" w:name="methods"/>
       <w:bookmarkEnd w:id="1"/>
-      <w:r>
-        <w:rPr>
-          <w:color w:val="auto"/>
-        </w:rPr>
-        <w:t>Introduction</w:t>
-      </w:r>
-    </w:p>
-    <w:p>
-      <w:pPr>
-        <w:pStyle w:val="FirstParagraph"/>
-      </w:pPr>
-      <w:r>
-        <w:t>The vast majority of species listed as Threatened or Endangered under the U.S. Endangered Species Act (ESA) are not yet recovered. The threats facing these species are increasingly diverse, and the agencies responsible for their recovery are challenged with limited budgets that do not match the growing number of listed species. A critical mission for advancing endangered species conservation is to identify and develop ESA implementation methods that can both improve efficiency and efficacy of species recovery. To this end, the designation of species recovery units is a potentially underused resource.</w:t>
-      </w:r>
-    </w:p>
-    <w:p>
-      <w:pPr>
-        <w:pStyle w:val="BodyText"/>
-      </w:pPr>
-      <w:r>
-        <w:t xml:space="preserve">Recovery units were defined in the </w:t>
-      </w:r>
-      <w:r>
-        <w:t xml:space="preserve">2004 </w:t>
-      </w:r>
-      <w:r>
-        <w:t>National Marine Fisheries Service Threatened and Endangered Species Recovery Planning Guidance document as "a special unit of the listed entity that is geographically or otherwise identifiable, and is essential to the recovery of the entire listed entity." Analysis of whether federal actions may jeopardize the continued existence of a listed species during section 7 consultations can be performed at the recovery unit level. Additionally, recovery actions and criteria may differ among recovery units, potentially allowing for more targeted and efficient recovery planning. Finally, because recovery units can be delineated according to a wide range of factors - genetic diversity, developmental stages, and ecosystem diversity - they provide an adaptable framework for a wide range of taxa. Taken together, recovery units provide a tool that could be used both for more flexible and, when necessary, more stringent limits on adverse effects.</w:t>
-      </w:r>
-    </w:p>
-    <w:p>
-      <w:pPr>
-        <w:pStyle w:val="BodyText"/>
-      </w:pPr>
-      <w:r>
-        <w:t>Recovery units are a particularly appealing tool, because they already exists within the current ESA framework. Currently, only 32 out of 1364 species with recovery plans have recovery units defined, and 491 listed species do not have recovery plans finalized. Thus, recovery units present a practical and immediate opportunity to improve endangered species conservation and recovery. The goal of this paper was to understand what has guided the agencies current use of recovery units, and evaluate their utility for recovering endangered species. Our first objective was to quantify patterns of recovery unit designation. Our second objective was to assess how recovery units are used in ESA implementation during recovery planning and section 7 consultation. Finally, we assess whether species with recovery units show greater evidence of recovery than those without units designated.</w:t>
-      </w:r>
-    </w:p>
-    <w:p>
-      <w:pPr>
-        <w:pStyle w:val="Heading2"/>
-        <w:rPr>
-          <w:color w:val="auto"/>
-        </w:rPr>
-      </w:pPr>
-      <w:bookmarkStart w:id="2" w:name="methods"/>
-      <w:bookmarkEnd w:id="2"/>
       <w:r>
         <w:rPr>
           <w:color w:val="auto"/>
@@ -260,10 +258,10 @@
           <w:color w:val="auto"/>
         </w:rPr>
       </w:pPr>
-      <w:bookmarkStart w:id="3" w:name="objective-2-assess-how-recovery-units-ar"/>
-      <w:bookmarkStart w:id="4" w:name="results"/>
+      <w:bookmarkStart w:id="2" w:name="objective-2-assess-how-recovery-units-ar"/>
+      <w:bookmarkStart w:id="3" w:name="results"/>
+      <w:bookmarkEnd w:id="2"/>
       <w:bookmarkEnd w:id="3"/>
-      <w:bookmarkEnd w:id="4"/>
       <w:r>
         <w:rPr>
           <w:color w:val="auto"/>
@@ -279,8 +277,8 @@
           <w:color w:val="auto"/>
         </w:rPr>
       </w:pPr>
-      <w:bookmarkStart w:id="5" w:name="recovery-unit-characteristics-and-patter"/>
-      <w:bookmarkEnd w:id="5"/>
+      <w:bookmarkStart w:id="4" w:name="recovery-unit-characteristics-and-patter"/>
+      <w:bookmarkEnd w:id="4"/>
       <w:r>
         <w:rPr>
           <w:color w:val="auto"/>
@@ -613,7 +611,13 @@
         <w:t>&lt; 0.001</w:t>
       </w:r>
       <w:r>
-        <w:t xml:space="preserve">). Thus, we used standardized z-scores of area per taxonomic group, and linear mixed models with taxonomic group as a random effect to account for differences in means among taxa when performing statistical tests. Similarly, number of genentic citations differed between years (F = 18.73, p </w:t>
+        <w:t>). Thus, we used standardized z-scores of area per taxonomic group, and linear mixed models with taxonomic group as a random effect to account for differences in means among taxa when performing statistical t</w:t>
+      </w:r>
+      <w:r>
+        <w:t>ests. Similarly, number of gene</w:t>
+      </w:r>
+      <w:r>
+        <w:t xml:space="preserve">tic citations differed between years (F = 18.73, p </w:t>
       </w:r>
       <w:r>
         <w:t>&lt; 0.001</w:t>
@@ -1044,7 +1048,13 @@
         <w:t xml:space="preserve">, and </w:t>
       </w:r>
       <w:r>
-        <w:t>geographic region aided prediction, after species were divided according to range size</w:t>
+        <w:t xml:space="preserve">geographic region aided prediction, after species were divided </w:t>
+      </w:r>
+      <w:r>
+        <w:t>by</w:t>
+      </w:r>
+      <w:r>
+        <w:t xml:space="preserve"> range size</w:t>
       </w:r>
       <w:r>
         <w:t>.</w:t>
@@ -1217,7 +1227,13 @@
       </w:pPr>
       <w:r>
         <w:lastRenderedPageBreak/>
-        <w:t>The relationship between these factors and recovery unit desination was further investigated using conditional logistic regression. We compared species with recovery units to approximately comparable listed species to evaluate the effect of each predictor on the probability of recovery unit designation. In selecting comparison species for each recovery unit species, we chose listed species with recovery plans that were similar taxonomically, prioritizing shared Genera, and no more distantly related than a shared Family.</w:t>
+        <w:t xml:space="preserve">The relationship between these factors and recovery unit </w:t>
+      </w:r>
+      <w:r>
+        <w:t>designation</w:t>
+      </w:r>
+      <w:r>
+        <w:t xml:space="preserve"> was further investigated using conditional logistic regression. We compared species with recovery units to approximately comparable listed species to evaluate the effect of each predictor on the probability of recovery unit designation. In selecting comparison species for each recovery unit species, we chose listed species with recovery plans that were similar taxonomically, prioritizing shared Genera, and no more distantly related than a shared Family.</w:t>
       </w:r>
     </w:p>
     <w:p>
@@ -1236,8 +1252,8 @@
           <w:color w:val="auto"/>
         </w:rPr>
       </w:pPr>
-      <w:bookmarkStart w:id="6" w:name="use-of-recovery-units-in-esa-implementat"/>
-      <w:bookmarkEnd w:id="6"/>
+      <w:bookmarkStart w:id="5" w:name="use-of-recovery-units-in-esa-implementat"/>
+      <w:bookmarkEnd w:id="5"/>
       <w:r>
         <w:rPr>
           <w:color w:val="auto"/>
@@ -1250,8 +1266,19 @@
         <w:pStyle w:val="FirstParagraph"/>
         <w:ind w:firstLine="720"/>
       </w:pPr>
-      <w:r>
-        <w:t xml:space="preserve">Recovery plans for 21 of the 32 species provided an explicit refernce to recovery units as 'essential for species recovery' as stated in the NMFS Recovery Planning Guidance document. Except for three species (Rana draytonii, Gopherus agassizii, and Lessingia germanorum), all plans provided some justification for the designation of recovery units in terms of their role and importance in facilitating persisence and recovery of the entire species. Justifications fell into two major categories; addressing variance of threats and necessary recovery actions between units, and addressing the '3Rs' of conservation (Redundancy, Representation, and Resilience). Of the 29 plans providing justification, 24 plans referenced the importance of preserving </w:t>
+      <w:bookmarkStart w:id="6" w:name="_GoBack"/>
+      <w:r>
+        <w:t xml:space="preserve">Recovery plans for 21 of the 32 species provided an explicit </w:t>
+      </w:r>
+      <w:r>
+        <w:t>reference</w:t>
+      </w:r>
+      <w:r>
+        <w:t xml:space="preserve"> to recovery units as 'essential for species recovery' as stated in the NMFS Recovery Planning Guidance document. </w:t>
+      </w:r>
+      <w:bookmarkEnd w:id="6"/>
+      <w:r>
+        <w:t xml:space="preserve">Except for three species (Rana draytonii, Gopherus agassizii, and Lessingia germanorum), all plans provided some justification for the designation of recovery units in terms of their role and importance in facilitating persisence and recovery of the entire species. Justifications fell into two major categories; addressing variance of threats and necessary recovery actions between units, and addressing the '3Rs' of conservation (Redundancy, Representation, and Resilience). Of the 29 plans providing justification, 24 plans referenced the importance of preserving </w:t>
       </w:r>
       <w:r>
         <w:t>either geographic and/or genetic variability</w:t>
@@ -1568,7 +1595,7 @@
 </file>
 
 <file path=word/endnotes.xml><?xml version="1.0" encoding="utf-8"?>
-<w:endnotes xmlns:wpc="http://schemas.microsoft.com/office/word/2010/wordprocessingCanvas" xmlns:mc="http://schemas.openxmlformats.org/markup-compatibility/2006" xmlns:o="urn:schemas-microsoft-com:office:office" xmlns:r="http://schemas.openxmlformats.org/officeDocument/2006/relationships" xmlns:m="http://schemas.openxmlformats.org/officeDocument/2006/math" xmlns:v="urn:schemas-microsoft-com:vml" xmlns:wp14="http://schemas.microsoft.com/office/word/2010/wordprocessingDrawing" xmlns:wp="http://schemas.openxmlformats.org/drawingml/2006/wordprocessingDrawing" xmlns:w10="urn:schemas-microsoft-com:office:word" xmlns:w="http://schemas.openxmlformats.org/wordprocessingml/2006/main" xmlns:w14="http://schemas.microsoft.com/office/word/2010/wordml" xmlns:w15="http://schemas.microsoft.com/office/word/2012/wordml" xmlns:wpg="http://schemas.microsoft.com/office/word/2010/wordprocessingGroup" xmlns:wpi="http://schemas.microsoft.com/office/word/2010/wordprocessingInk" xmlns:wne="http://schemas.microsoft.com/office/word/2006/wordml" xmlns:wps="http://schemas.microsoft.com/office/word/2010/wordprocessingShape" mc:Ignorable="w14 w15 wp14">
+<w:endnotes xmlns:wpc="http://schemas.microsoft.com/office/word/2010/wordprocessingCanvas" xmlns:cx="http://schemas.microsoft.com/office/drawing/2014/chartex" xmlns:cx1="http://schemas.microsoft.com/office/drawing/2015/9/8/chartex" xmlns:cx2="http://schemas.microsoft.com/office/drawing/2015/10/21/chartex" xmlns:cx3="http://schemas.microsoft.com/office/drawing/2016/5/9/chartex" xmlns:cx4="http://schemas.microsoft.com/office/drawing/2016/5/10/chartex" xmlns:cx5="http://schemas.microsoft.com/office/drawing/2016/5/11/chartex" xmlns:mc="http://schemas.openxmlformats.org/markup-compatibility/2006" xmlns:o="urn:schemas-microsoft-com:office:office" xmlns:r="http://schemas.openxmlformats.org/officeDocument/2006/relationships" xmlns:m="http://schemas.openxmlformats.org/officeDocument/2006/math" xmlns:v="urn:schemas-microsoft-com:vml" xmlns:wp14="http://schemas.microsoft.com/office/word/2010/wordprocessingDrawing" xmlns:wp="http://schemas.openxmlformats.org/drawingml/2006/wordprocessingDrawing" xmlns:w10="urn:schemas-microsoft-com:office:word" xmlns:w="http://schemas.openxmlformats.org/wordprocessingml/2006/main" xmlns:w14="http://schemas.microsoft.com/office/word/2010/wordml" xmlns:w15="http://schemas.microsoft.com/office/word/2012/wordml" xmlns:w16se="http://schemas.microsoft.com/office/word/2015/wordml/symex" xmlns:wpg="http://schemas.microsoft.com/office/word/2010/wordprocessingGroup" xmlns:wpi="http://schemas.microsoft.com/office/word/2010/wordprocessingInk" xmlns:wne="http://schemas.microsoft.com/office/word/2006/wordml" xmlns:wps="http://schemas.microsoft.com/office/word/2010/wordprocessingShape" mc:Ignorable="w14 w15 w16se wp14">
   <w:endnote w:type="separator" w:id="-1">
     <w:p>
       <w:pPr>
@@ -1593,7 +1620,7 @@
 </file>
 
 <file path=word/footnotes.xml><?xml version="1.0" encoding="utf-8"?>
-<w:footnotes xmlns:wpc="http://schemas.microsoft.com/office/word/2010/wordprocessingCanvas" xmlns:mc="http://schemas.openxmlformats.org/markup-compatibility/2006" xmlns:o="urn:schemas-microsoft-com:office:office" xmlns:r="http://schemas.openxmlformats.org/officeDocument/2006/relationships" xmlns:m="http://schemas.openxmlformats.org/officeDocument/2006/math" xmlns:v="urn:schemas-microsoft-com:vml" xmlns:wp14="http://schemas.microsoft.com/office/word/2010/wordprocessingDrawing" xmlns:wp="http://schemas.openxmlformats.org/drawingml/2006/wordprocessingDrawing" xmlns:w10="urn:schemas-microsoft-com:office:word" xmlns:w="http://schemas.openxmlformats.org/wordprocessingml/2006/main" xmlns:w14="http://schemas.microsoft.com/office/word/2010/wordml" xmlns:w15="http://schemas.microsoft.com/office/word/2012/wordml" xmlns:wpg="http://schemas.microsoft.com/office/word/2010/wordprocessingGroup" xmlns:wpi="http://schemas.microsoft.com/office/word/2010/wordprocessingInk" xmlns:wne="http://schemas.microsoft.com/office/word/2006/wordml" xmlns:wps="http://schemas.microsoft.com/office/word/2010/wordprocessingShape" mc:Ignorable="w14 w15 wp14">
+<w:footnotes xmlns:wpc="http://schemas.microsoft.com/office/word/2010/wordprocessingCanvas" xmlns:cx="http://schemas.microsoft.com/office/drawing/2014/chartex" xmlns:cx1="http://schemas.microsoft.com/office/drawing/2015/9/8/chartex" xmlns:cx2="http://schemas.microsoft.com/office/drawing/2015/10/21/chartex" xmlns:cx3="http://schemas.microsoft.com/office/drawing/2016/5/9/chartex" xmlns:cx4="http://schemas.microsoft.com/office/drawing/2016/5/10/chartex" xmlns:cx5="http://schemas.microsoft.com/office/drawing/2016/5/11/chartex" xmlns:mc="http://schemas.openxmlformats.org/markup-compatibility/2006" xmlns:o="urn:schemas-microsoft-com:office:office" xmlns:r="http://schemas.openxmlformats.org/officeDocument/2006/relationships" xmlns:m="http://schemas.openxmlformats.org/officeDocument/2006/math" xmlns:v="urn:schemas-microsoft-com:vml" xmlns:wp14="http://schemas.microsoft.com/office/word/2010/wordprocessingDrawing" xmlns:wp="http://schemas.openxmlformats.org/drawingml/2006/wordprocessingDrawing" xmlns:w10="urn:schemas-microsoft-com:office:word" xmlns:w="http://schemas.openxmlformats.org/wordprocessingml/2006/main" xmlns:w14="http://schemas.microsoft.com/office/word/2010/wordml" xmlns:w15="http://schemas.microsoft.com/office/word/2012/wordml" xmlns:w16se="http://schemas.microsoft.com/office/word/2015/wordml/symex" xmlns:wpg="http://schemas.microsoft.com/office/word/2010/wordprocessingGroup" xmlns:wpi="http://schemas.microsoft.com/office/word/2010/wordprocessingInk" xmlns:wne="http://schemas.microsoft.com/office/word/2006/wordml" xmlns:wps="http://schemas.microsoft.com/office/word/2010/wordprocessingShape" mc:Ignorable="w14 w15 w16se wp14">
   <w:footnote w:type="separator" w:id="-1">
     <w:p>
       <w:r>
@@ -1612,7 +1639,7 @@
 </file>
 
 <file path=word/numbering.xml><?xml version="1.0" encoding="utf-8"?>
-<w:numbering xmlns:wpc="http://schemas.microsoft.com/office/word/2010/wordprocessingCanvas" xmlns:mc="http://schemas.openxmlformats.org/markup-compatibility/2006" xmlns:o="urn:schemas-microsoft-com:office:office" xmlns:r="http://schemas.openxmlformats.org/officeDocument/2006/relationships" xmlns:m="http://schemas.openxmlformats.org/officeDocument/2006/math" xmlns:v="urn:schemas-microsoft-com:vml" xmlns:wp14="http://schemas.microsoft.com/office/word/2010/wordprocessingDrawing" xmlns:wp="http://schemas.openxmlformats.org/drawingml/2006/wordprocessingDrawing" xmlns:w10="urn:schemas-microsoft-com:office:word" xmlns:w="http://schemas.openxmlformats.org/wordprocessingml/2006/main" xmlns:w14="http://schemas.microsoft.com/office/word/2010/wordml" xmlns:w15="http://schemas.microsoft.com/office/word/2012/wordml" xmlns:wpg="http://schemas.microsoft.com/office/word/2010/wordprocessingGroup" xmlns:wpi="http://schemas.microsoft.com/office/word/2010/wordprocessingInk" xmlns:wne="http://schemas.microsoft.com/office/word/2006/wordml" xmlns:wps="http://schemas.microsoft.com/office/word/2010/wordprocessingShape" mc:Ignorable="w14 w15 wp14">
+<w:numbering xmlns:wpc="http://schemas.microsoft.com/office/word/2010/wordprocessingCanvas" xmlns:cx="http://schemas.microsoft.com/office/drawing/2014/chartex" xmlns:cx1="http://schemas.microsoft.com/office/drawing/2015/9/8/chartex" xmlns:cx2="http://schemas.microsoft.com/office/drawing/2015/10/21/chartex" xmlns:cx3="http://schemas.microsoft.com/office/drawing/2016/5/9/chartex" xmlns:cx4="http://schemas.microsoft.com/office/drawing/2016/5/10/chartex" xmlns:cx5="http://schemas.microsoft.com/office/drawing/2016/5/11/chartex" xmlns:mc="http://schemas.openxmlformats.org/markup-compatibility/2006" xmlns:o="urn:schemas-microsoft-com:office:office" xmlns:r="http://schemas.openxmlformats.org/officeDocument/2006/relationships" xmlns:m="http://schemas.openxmlformats.org/officeDocument/2006/math" xmlns:v="urn:schemas-microsoft-com:vml" xmlns:wp14="http://schemas.microsoft.com/office/word/2010/wordprocessingDrawing" xmlns:wp="http://schemas.openxmlformats.org/drawingml/2006/wordprocessingDrawing" xmlns:w10="urn:schemas-microsoft-com:office:word" xmlns:w="http://schemas.openxmlformats.org/wordprocessingml/2006/main" xmlns:w14="http://schemas.microsoft.com/office/word/2010/wordml" xmlns:w15="http://schemas.microsoft.com/office/word/2012/wordml" xmlns:w16se="http://schemas.microsoft.com/office/word/2015/wordml/symex" xmlns:wpg="http://schemas.microsoft.com/office/word/2010/wordprocessingGroup" xmlns:wpi="http://schemas.microsoft.com/office/word/2010/wordprocessingInk" xmlns:wne="http://schemas.microsoft.com/office/word/2006/wordml" xmlns:wps="http://schemas.microsoft.com/office/word/2010/wordprocessingShape" mc:Ignorable="w14 w15 w16se wp14">
   <w:abstractNum w:abstractNumId="0" w15:restartNumberingAfterBreak="0">
     <w:nsid w:val="C0C54EC1"/>
     <w:multiLevelType w:val="multilevel"/>
@@ -1807,7 +1834,7 @@
 </file>
 
 <file path=word/styles.xml><?xml version="1.0" encoding="utf-8"?>
-<w:styles xmlns:mc="http://schemas.openxmlformats.org/markup-compatibility/2006" xmlns:r="http://schemas.openxmlformats.org/officeDocument/2006/relationships" xmlns:w="http://schemas.openxmlformats.org/wordprocessingml/2006/main" xmlns:w14="http://schemas.microsoft.com/office/word/2010/wordml" xmlns:w15="http://schemas.microsoft.com/office/word/2012/wordml" mc:Ignorable="w14 w15">
+<w:styles xmlns:mc="http://schemas.openxmlformats.org/markup-compatibility/2006" xmlns:r="http://schemas.openxmlformats.org/officeDocument/2006/relationships" xmlns:w="http://schemas.openxmlformats.org/wordprocessingml/2006/main" xmlns:w14="http://schemas.microsoft.com/office/word/2010/wordml" xmlns:w15="http://schemas.microsoft.com/office/word/2012/wordml" xmlns:w16se="http://schemas.microsoft.com/office/word/2015/wordml/symex" mc:Ignorable="w14 w15 w16se">
   <w:docDefaults>
     <w:rPrDefault>
       <w:rPr>
@@ -1823,7 +1850,7 @@
       </w:pPr>
     </w:pPrDefault>
   </w:docDefaults>
-  <w:latentStyles w:defLockedState="0" w:defUIPriority="0" w:defSemiHidden="0" w:defUnhideWhenUsed="0" w:defQFormat="0" w:count="371">
+  <w:latentStyles w:defLockedState="0" w:defUIPriority="0" w:defSemiHidden="0" w:defUnhideWhenUsed="0" w:defQFormat="0" w:count="374">
     <w:lsdException w:name="index 1" w:semiHidden="1" w:unhideWhenUsed="1"/>
     <w:lsdException w:name="index 7" w:semiHidden="1" w:unhideWhenUsed="1"/>
     <w:lsdException w:name="index 8" w:semiHidden="1" w:unhideWhenUsed="1"/>
@@ -1904,7 +1931,6 @@
     <w:lsdException w:name="HTML Sample" w:semiHidden="1" w:unhideWhenUsed="1"/>
     <w:lsdException w:name="HTML Typewriter" w:semiHidden="1" w:unhideWhenUsed="1"/>
     <w:lsdException w:name="HTML Variable" w:semiHidden="1" w:unhideWhenUsed="1"/>
-    <w:lsdException w:name="Normal Table" w:semiHidden="1" w:unhideWhenUsed="1"/>
     <w:lsdException w:name="annotation subject" w:semiHidden="1" w:unhideWhenUsed="1"/>
     <w:lsdException w:name="No List" w:semiHidden="1" w:unhideWhenUsed="1"/>
     <w:lsdException w:name="Outline List 1" w:semiHidden="1" w:unhideWhenUsed="1"/>
@@ -1949,7 +1975,6 @@
     <w:lsdException w:name="Table Professional" w:semiHidden="1" w:unhideWhenUsed="1"/>
     <w:lsdException w:name="Table Subtle 1" w:semiHidden="1" w:unhideWhenUsed="1"/>
     <w:lsdException w:name="Table Subtle 2" w:semiHidden="1" w:unhideWhenUsed="1"/>
-    <w:lsdException w:name="Table Web 1" w:semiHidden="1" w:unhideWhenUsed="1"/>
     <w:lsdException w:name="Table Web 2" w:semiHidden="1" w:unhideWhenUsed="1"/>
     <w:lsdException w:name="Table Web 3" w:semiHidden="1" w:unhideWhenUsed="1"/>
     <w:lsdException w:name="Balloon Text" w:semiHidden="1" w:unhideWhenUsed="1"/>
@@ -1972,9 +1997,6 @@
     <w:lsdException w:name="Light Shading Accent 1"/>
     <w:lsdException w:name="Light List Accent 1"/>
     <w:lsdException w:name="Light Grid Accent 1"/>
-    <w:lsdException w:name="Medium Shading 1 Accent 1"/>
-    <w:lsdException w:name="Medium Shading 2 Accent 1"/>
-    <w:lsdException w:name="Medium List 1 Accent 1"/>
     <w:lsdException w:name="Revision" w:semiHidden="1"/>
     <w:lsdException w:name="Medium List 2 Accent 1"/>
     <w:lsdException w:name="Medium Grid 1 Accent 1"/>
@@ -2051,9 +2073,6 @@
     <w:lsdException w:name="Medium Grid 2 Accent 6"/>
     <w:lsdException w:name="Medium Grid 3 Accent 6"/>
     <w:lsdException w:name="Dark List Accent 6"/>
-    <w:lsdException w:name="Colorful Shading Accent 6"/>
-    <w:lsdException w:name="Colorful List Accent 6"/>
-    <w:lsdException w:name="Colorful Grid Accent 6"/>
     <w:lsdException w:name="Bibliography" w:semiHidden="1" w:unhideWhenUsed="1"/>
     <w:lsdException w:name="TOC Heading" w:semiHidden="1" w:unhideWhenUsed="1"/>
     <w:lsdException w:name="Grid Table 4" w:uiPriority="49"/>
@@ -2151,6 +2170,9 @@
     <w:lsdException w:name="List Table 5 Dark Accent 6" w:uiPriority="50"/>
     <w:lsdException w:name="List Table 6 Colorful Accent 6" w:uiPriority="51"/>
     <w:lsdException w:name="List Table 7 Colorful Accent 6" w:uiPriority="52"/>
+    <w:lsdException w:name="Mention" w:semiHidden="1" w:uiPriority="99" w:unhideWhenUsed="1"/>
+    <w:lsdException w:name="Smart Hyperlink" w:semiHidden="1" w:uiPriority="99" w:unhideWhenUsed="1"/>
+    <w:lsdException w:name="Hashtag" w:semiHidden="1" w:uiPriority="99" w:unhideWhenUsed="1"/>
   </w:latentStyles>
   <w:style w:type="paragraph" w:default="1" w:styleId="Normal">
     <w:name w:val="Normal"/>
@@ -2854,7 +2876,7 @@
 </file>
 
 <file path=word/charts/chart1.xml><?xml version="1.0" encoding="utf-8"?>
-<c:chartSpace xmlns:c="http://schemas.openxmlformats.org/drawingml/2006/chart" xmlns:a="http://schemas.openxmlformats.org/drawingml/2006/main" xmlns:r="http://schemas.openxmlformats.org/officeDocument/2006/relationships">
+<c:chartSpace xmlns:c="http://schemas.openxmlformats.org/drawingml/2006/chart" xmlns:a="http://schemas.openxmlformats.org/drawingml/2006/main" xmlns:r="http://schemas.openxmlformats.org/officeDocument/2006/relationships" xmlns:c16r2="http://schemas.microsoft.com/office/drawing/2015/06/chart">
   <c:date1904 val="0"/>
   <c:lang val="en-US"/>
   <c:roundedCorners val="0"/>
@@ -3118,6 +3140,11 @@
             </c:numRef>
           </c:val>
           <c:smooth val="0"/>
+          <c:extLst>
+            <c:ext xmlns:c16="http://schemas.microsoft.com/office/drawing/2014/chart" uri="{C3380CC4-5D6E-409C-BE32-E72D297353CC}">
+              <c16:uniqueId val="{00000000-C4D7-4A2D-A8AB-DF35675CA4DD}"/>
+            </c:ext>
+          </c:extLst>
         </c:ser>
         <c:dLbls>
           <c:showLegendKey val="0"/>

</xml_diff>